<commit_message>
Resurrection Psali first pass
</commit_message>
<xml_diff>
--- a/Psalmody Source/68 Resurrection Psali Adam.docx
+++ b/Psalmody Source/68 Resurrection Psali Adam.docx
@@ -70,8 +70,9 @@
             <w:pPr>
               <w:pStyle w:val="Coptic"/>
             </w:pPr>
-            <w:bookmarkStart w:id="0" w:name="_GoBack"/>
-            <w:bookmarkEnd w:id="0"/>
+            <w:r>
+              <w:t>Ⲁⲣⲓⲯⲁⲗⲓⲛ ⲙ̀ⲫⲟⲟⲩ: ϧⲉⲛ ⲟⲩⲥ̀ⲙⲏ ⲛ̀ⲟⲩⲛⲟϥ: ϫⲉ ⲡ̀ⲟⲩⲣⲟ ⲛ̀ⲧⲉ ⲡ̀ⲱⲟⲩ: Ⲓⲏ̄ⲥ̄ Ⲡⲭ̄ⲥ̄ ⲁϥⲧⲱⲛϥ.</w:t>
+            </w:r>
           </w:p>
         </w:tc>
         <w:tc>
@@ -84,16 +85,46 @@
                 <w:rFonts w:ascii="Arial Unicode MS" w:eastAsia="Arial Unicode MS" w:hAnsi="Arial Unicode MS" w:cs="Arial Unicode MS"/>
               </w:rPr>
             </w:pPr>
-          </w:p>
-        </w:tc>
-        <w:tc>
-          <w:tcPr>
-            <w:tcW w:w="1255" w:type="pct"/>
-          </w:tcPr>
-          <w:p>
-            <w:pPr>
-              <w:ind w:left="196" w:hanging="196"/>
-            </w:pPr>
+            <w:r>
+              <w:t>Let us sing today, with a voice of joy, for the King of glory, Jesus Chris arose.</w:t>
+            </w:r>
+          </w:p>
+        </w:tc>
+        <w:tc>
+          <w:tcPr>
+            <w:tcW w:w="1255" w:type="pct"/>
+          </w:tcPr>
+          <w:p>
+            <w:pPr>
+              <w:ind w:left="196" w:hanging="196"/>
+            </w:pPr>
+            <w:r>
+              <w:t>Let us sing today,</w:t>
+            </w:r>
+          </w:p>
+          <w:p>
+            <w:pPr>
+              <w:ind w:left="196" w:hanging="196"/>
+            </w:pPr>
+            <w:r>
+              <w:t>In a joyful voice,</w:t>
+            </w:r>
+          </w:p>
+          <w:p>
+            <w:pPr>
+              <w:ind w:left="196" w:hanging="196"/>
+            </w:pPr>
+            <w:r>
+              <w:t>For the King of glory,</w:t>
+            </w:r>
+          </w:p>
+          <w:p>
+            <w:pPr>
+              <w:ind w:left="196" w:hanging="196"/>
+            </w:pPr>
+            <w:r>
+              <w:t>Jesus Christ arose.</w:t>
+            </w:r>
           </w:p>
         </w:tc>
         <w:tc>
@@ -116,22 +147,65 @@
             <w:pPr>
               <w:pStyle w:val="Coptic"/>
             </w:pPr>
+            <w:r>
+              <w:t>Ⲃⲟⲛ ⲛⲓⲃⲉⲛ ⲥⲉϩⲱⲥ: ϧⲉⲛ ⲟⲩⲥ̀ⲙⲏ ⲛ̀ⲁⲧⲭⲁⲣⲱⲥ: ϫⲉ Ⲫϯ ⲡⲓⲗⲟⲅⲟⲥ: Ⲓ</w:t>
+            </w:r>
+            <w:r>
+              <w:pgNum/>
+            </w:r>
+            <w:r>
+              <w:pgNum/>
+            </w:r>
+            <w:r>
+              <w:t>ⲏ̄ⲥ̄ Ⲡⲭ̄ⲥ̄ ⲁϥⲧⲱⲛϥ.</w:t>
+            </w:r>
           </w:p>
         </w:tc>
         <w:tc>
           <w:tcPr>
             <w:tcW w:w="1242" w:type="pct"/>
           </w:tcPr>
-          <w:p/>
-        </w:tc>
-        <w:tc>
-          <w:tcPr>
-            <w:tcW w:w="1255" w:type="pct"/>
-          </w:tcPr>
-          <w:p>
-            <w:pPr>
-              <w:ind w:left="196" w:hanging="196"/>
-            </w:pPr>
+          <w:p>
+            <w:r>
+              <w:t>Everyone praises, with an incessant voice, for God the Word, Jesus Christ arose.</w:t>
+            </w:r>
+          </w:p>
+        </w:tc>
+        <w:tc>
+          <w:tcPr>
+            <w:tcW w:w="1255" w:type="pct"/>
+          </w:tcPr>
+          <w:p>
+            <w:pPr>
+              <w:ind w:left="196" w:hanging="196"/>
+            </w:pPr>
+            <w:r>
+              <w:t>Everyone praises</w:t>
+            </w:r>
+          </w:p>
+          <w:p>
+            <w:pPr>
+              <w:ind w:left="196" w:hanging="196"/>
+            </w:pPr>
+            <w:r>
+              <w:t>With incessant voices,</w:t>
+            </w:r>
+          </w:p>
+          <w:p>
+            <w:pPr>
+              <w:ind w:left="196" w:hanging="196"/>
+            </w:pPr>
+            <w:r>
+              <w:t>For God the Logos,</w:t>
+            </w:r>
+          </w:p>
+          <w:p>
+            <w:pPr>
+              <w:ind w:left="196" w:hanging="196"/>
+            </w:pPr>
+            <w:r>
+              <w:t>Jesus Christ arose.</w:t>
+            </w:r>
           </w:p>
         </w:tc>
         <w:tc>
@@ -154,22 +228,56 @@
             <w:pPr>
               <w:pStyle w:val="Coptic"/>
             </w:pPr>
+            <w:r>
+              <w:t>Ⲅⲉ ⲅⲁⲣ ⲛ̀ⲑⲟϥ ⲡⲉ Ⲡⲉⲛⲛⲟⲩϯ: ⲁ̀ⲙⲱⲓⲛⲓ ⲙⲁⲣⲉⲛⲟⲩⲱϣⲧ ⲙ̀ⲙⲟⲫϥ: ⲡⲓϩⲓⲏⲉⲃ ⲛ̀ⲧⲉ Ⲫⲛⲟⲩϯ: Ⲓⲭ̄ⲥ̄ Ⲡⲭ̄ⲥ̄ ⲁϥⲧⲱⲛϥ.</w:t>
+            </w:r>
           </w:p>
         </w:tc>
         <w:tc>
           <w:tcPr>
             <w:tcW w:w="1242" w:type="pct"/>
           </w:tcPr>
-          <w:p/>
-        </w:tc>
-        <w:tc>
-          <w:tcPr>
-            <w:tcW w:w="1255" w:type="pct"/>
-          </w:tcPr>
-          <w:p>
-            <w:pPr>
-              <w:ind w:left="196" w:hanging="196"/>
-            </w:pPr>
+          <w:p>
+            <w:r>
+              <w:t>For He is our God, come let us worship Him, the Lamb of God, Jesus Christ arose.</w:t>
+            </w:r>
+          </w:p>
+        </w:tc>
+        <w:tc>
+          <w:tcPr>
+            <w:tcW w:w="1255" w:type="pct"/>
+          </w:tcPr>
+          <w:p>
+            <w:pPr>
+              <w:ind w:left="196" w:hanging="196"/>
+            </w:pPr>
+            <w:r>
+              <w:t>For He is our God.</w:t>
+            </w:r>
+          </w:p>
+          <w:p>
+            <w:pPr>
+              <w:ind w:left="196" w:hanging="196"/>
+            </w:pPr>
+            <w:r>
+              <w:t>Come, let us worship Him.</w:t>
+            </w:r>
+          </w:p>
+          <w:p>
+            <w:pPr>
+              <w:ind w:left="196" w:hanging="196"/>
+            </w:pPr>
+            <w:r>
+              <w:t>The Lamb of God,</w:t>
+            </w:r>
+          </w:p>
+          <w:p>
+            <w:pPr>
+              <w:ind w:left="196" w:hanging="196"/>
+            </w:pPr>
+            <w:r>
+              <w:t>Jesus Christ arose.</w:t>
+            </w:r>
           </w:p>
         </w:tc>
         <w:tc>
@@ -192,22 +300,56 @@
             <w:pPr>
               <w:pStyle w:val="Coptic"/>
             </w:pPr>
+            <w:r>
+              <w:t>Ⲇⲉⲥⲡⲟⲧⲁ ⲁϥⲙⲟⲩ: ϧⲉⲛ ⲧ̀ⲥⲁⲣⲝ ⲟⲩⲟϩ ⲁⲩⲕⲟⲥϥ: ϧⲉⲛ ⲡⲓⲙⲁϩ ϣⲟⲙⲧ ⲛ̀ⲉ̀ϩⲟⲟⲩ: Ⲓⲭ̄ⲥ̄ Ⲡⲭ̄ⲥ̄ ⲁϥⲧⲱⲛϥ.</w:t>
+            </w:r>
           </w:p>
         </w:tc>
         <w:tc>
           <w:tcPr>
             <w:tcW w:w="1242" w:type="pct"/>
           </w:tcPr>
-          <w:p/>
-        </w:tc>
-        <w:tc>
-          <w:tcPr>
-            <w:tcW w:w="1255" w:type="pct"/>
-          </w:tcPr>
-          <w:p>
-            <w:pPr>
-              <w:ind w:left="196" w:hanging="196"/>
-            </w:pPr>
+          <w:p>
+            <w:r>
+              <w:t>The Master died in the flesh, and was buried, and on the third day, Jesus Christ arose.</w:t>
+            </w:r>
+          </w:p>
+        </w:tc>
+        <w:tc>
+          <w:tcPr>
+            <w:tcW w:w="1255" w:type="pct"/>
+          </w:tcPr>
+          <w:p>
+            <w:pPr>
+              <w:ind w:left="196" w:hanging="196"/>
+            </w:pPr>
+            <w:r>
+              <w:t>The Master died in the flesh,</w:t>
+            </w:r>
+          </w:p>
+          <w:p>
+            <w:pPr>
+              <w:ind w:left="196" w:hanging="196"/>
+            </w:pPr>
+            <w:r>
+              <w:t>And was buried,</w:t>
+            </w:r>
+          </w:p>
+          <w:p>
+            <w:pPr>
+              <w:ind w:left="196" w:hanging="196"/>
+            </w:pPr>
+            <w:r>
+              <w:t>And on the third day,</w:t>
+            </w:r>
+          </w:p>
+          <w:p>
+            <w:pPr>
+              <w:ind w:left="196" w:hanging="196"/>
+            </w:pPr>
+            <w:r>
+              <w:t>Jesus Christ arose.</w:t>
+            </w:r>
           </w:p>
         </w:tc>
         <w:tc>
@@ -230,22 +372,56 @@
             <w:pPr>
               <w:pStyle w:val="Coptic"/>
             </w:pPr>
+            <w:r>
+              <w:t>Ⲉⲙⲙⲁⲛⲟⲩⲏⲗ Ⲡⲓⲗⲟⲅⲟⲥ: ⲙⲁⲣⲉⲛϩⲱⲥ ⲉ̀ⲣⲟϥ: ⲛⲉⲙ ⲛⲓⲁⲅⲅⲉⲗⲟⲥ: Ⲓⲭ̄ⲥ̄ Ⲡⲭ̄ⲥ̄ ⲁϥⲧⲱⲛϥ.</w:t>
+            </w:r>
           </w:p>
         </w:tc>
         <w:tc>
           <w:tcPr>
             <w:tcW w:w="1242" w:type="pct"/>
           </w:tcPr>
-          <w:p/>
-        </w:tc>
-        <w:tc>
-          <w:tcPr>
-            <w:tcW w:w="1255" w:type="pct"/>
-          </w:tcPr>
-          <w:p>
-            <w:pPr>
-              <w:ind w:left="196" w:hanging="196"/>
-            </w:pPr>
+          <w:p>
+            <w:r>
+              <w:t>Immanuel the Word, let us praise Him, with the angels, Jesus Christ arose.</w:t>
+            </w:r>
+          </w:p>
+        </w:tc>
+        <w:tc>
+          <w:tcPr>
+            <w:tcW w:w="1255" w:type="pct"/>
+          </w:tcPr>
+          <w:p>
+            <w:pPr>
+              <w:ind w:left="196" w:hanging="196"/>
+            </w:pPr>
+            <w:r>
+              <w:t>Let us praise</w:t>
+            </w:r>
+          </w:p>
+          <w:p>
+            <w:pPr>
+              <w:ind w:left="196" w:hanging="196"/>
+            </w:pPr>
+            <w:r>
+              <w:t>Emmanuel the Logos</w:t>
+            </w:r>
+          </w:p>
+          <w:p>
+            <w:pPr>
+              <w:ind w:left="196" w:hanging="196"/>
+            </w:pPr>
+            <w:r>
+              <w:t>With the angels, for,</w:t>
+            </w:r>
+          </w:p>
+          <w:p>
+            <w:pPr>
+              <w:ind w:left="196" w:hanging="196"/>
+            </w:pPr>
+            <w:r>
+              <w:t>Jesus Christ arose.</w:t>
+            </w:r>
           </w:p>
         </w:tc>
         <w:tc>
@@ -268,22 +444,69 @@
             <w:pPr>
               <w:pStyle w:val="Coptic"/>
             </w:pPr>
+            <w:proofErr w:type="spellStart"/>
+            <w:r>
+              <w:t>Ϣⲁϣϥ</w:t>
+            </w:r>
+            <w:proofErr w:type="spellEnd"/>
+            <w:r>
+              <w:t xml:space="preserve"> ⲛ̀ⲧⲁⲅⲙⲁ ⲛⲓⲃⲉⲛ: ⲥⲉⲟⲩⲱϣⲧ ⲙ̀ⲙⲟϥ: ⲉⲩⲱϣ ⲉ̀ⲃⲟⲗ ⲛ̀ⲥⲏⲟⲩ ⲛⲓⲃⲉⲛ: Ⲓⲭ̄ⲥ̄ Ⲡⲭ̄ⲥ̄ ⲁϥⲧⲱⲛϥ.</w:t>
+            </w:r>
           </w:p>
         </w:tc>
         <w:tc>
           <w:tcPr>
             <w:tcW w:w="1242" w:type="pct"/>
           </w:tcPr>
-          <w:p/>
-        </w:tc>
-        <w:tc>
-          <w:tcPr>
-            <w:tcW w:w="1255" w:type="pct"/>
-          </w:tcPr>
-          <w:p>
-            <w:pPr>
-              <w:ind w:left="196" w:hanging="196"/>
-            </w:pPr>
+          <w:p>
+            <w:r>
+              <w:t>All the seven orders, worship Him, proclaiming continually, Jesus Christ arose.</w:t>
+            </w:r>
+          </w:p>
+        </w:tc>
+        <w:tc>
+          <w:tcPr>
+            <w:tcW w:w="1255" w:type="pct"/>
+          </w:tcPr>
+          <w:p>
+            <w:pPr>
+              <w:ind w:left="196" w:hanging="196"/>
+            </w:pPr>
+            <w:r>
+              <w:t>All the seven orders</w:t>
+            </w:r>
+          </w:p>
+          <w:p>
+            <w:pPr>
+              <w:ind w:left="196" w:hanging="196"/>
+            </w:pPr>
+            <w:r>
+              <w:t>Worship Him,</w:t>
+            </w:r>
+          </w:p>
+          <w:p>
+            <w:pPr>
+              <w:ind w:left="196" w:hanging="196"/>
+            </w:pPr>
+            <w:r>
+              <w:t>Continually proclaiming,</w:t>
+            </w:r>
+          </w:p>
+          <w:p>
+            <w:pPr>
+              <w:ind w:left="196" w:hanging="196"/>
+            </w:pPr>
+            <w:r>
+              <w:t xml:space="preserve">“Jesus Christ </w:t>
+            </w:r>
+            <w:proofErr w:type="gramStart"/>
+            <w:r>
+              <w:t>arise</w:t>
+            </w:r>
+            <w:proofErr w:type="gramEnd"/>
+            <w:r>
+              <w:t>.”</w:t>
+            </w:r>
           </w:p>
         </w:tc>
         <w:tc>
@@ -306,22 +529,70 @@
             <w:pPr>
               <w:pStyle w:val="Coptic"/>
             </w:pPr>
+            <w:r>
+              <w:t>Ⲏⲡⲡⲉ ⲡⲉⲛⲓⲱⲧ Ⲁⲇⲁⲙ: ⲁ</w:t>
+            </w:r>
+            <w:proofErr w:type="spellStart"/>
+            <w:r>
+              <w:t>ϥⲁϣ</w:t>
+            </w:r>
+            <w:proofErr w:type="spellEnd"/>
+            <w:r>
+              <w:t>ⲓ ⲟⲩⲟϩ ⲁϥⲟⲩⲛⲟϥ: ⲛⲉⲙ ⲡⲉⲛⲓⲱⲧ Ⲁⲃⲣⲁⲁⲙ: Ⲓⲭ̄ⲥ̄ Ⲡⲭ̄ⲥ̄ ⲁϥⲧⲱⲛϥ.</w:t>
+            </w:r>
           </w:p>
         </w:tc>
         <w:tc>
           <w:tcPr>
             <w:tcW w:w="1242" w:type="pct"/>
           </w:tcPr>
-          <w:p/>
-        </w:tc>
-        <w:tc>
-          <w:tcPr>
-            <w:tcW w:w="1255" w:type="pct"/>
-          </w:tcPr>
-          <w:p>
-            <w:pPr>
-              <w:ind w:left="196" w:hanging="196"/>
-            </w:pPr>
+          <w:p>
+            <w:r>
+              <w:t>Behold our father Adam, rejoiced and was glad, with ou</w:t>
+            </w:r>
+            <w:r>
+              <w:t>r father Abraham, Jesus Christ a</w:t>
+            </w:r>
+            <w:r>
+              <w:t>rose.</w:t>
+            </w:r>
+          </w:p>
+        </w:tc>
+        <w:tc>
+          <w:tcPr>
+            <w:tcW w:w="1255" w:type="pct"/>
+          </w:tcPr>
+          <w:p>
+            <w:pPr>
+              <w:ind w:left="196" w:hanging="196"/>
+            </w:pPr>
+            <w:r>
+              <w:t>Behold, our father Adam</w:t>
+            </w:r>
+          </w:p>
+          <w:p>
+            <w:pPr>
+              <w:ind w:left="196" w:hanging="196"/>
+            </w:pPr>
+            <w:r>
+              <w:t>With our father Abraham</w:t>
+            </w:r>
+          </w:p>
+          <w:p>
+            <w:pPr>
+              <w:ind w:left="196" w:hanging="196"/>
+            </w:pPr>
+            <w:r>
+              <w:t>Rejoiced and was glad, for,</w:t>
+            </w:r>
+          </w:p>
+          <w:p>
+            <w:pPr>
+              <w:ind w:left="196" w:hanging="196"/>
+            </w:pPr>
+            <w:r>
+              <w:t>Jesus Christ arose.</w:t>
+            </w:r>
           </w:p>
         </w:tc>
         <w:tc>
@@ -344,22 +615,64 @@
             <w:pPr>
               <w:pStyle w:val="Coptic"/>
             </w:pPr>
+            <w:r>
+              <w:t>Ⲑⲉⲗⲏⲗ ⲛⲓⲡ̀ⲣⲟⲫⲏⲧⲏⲥ: ⲙ̀ⲫⲟⲟⲩ ϫⲉ ⲡⲓⲁⲧϣ̀ⲧⲁ</w:t>
+            </w:r>
+            <w:proofErr w:type="spellStart"/>
+            <w:r>
+              <w:t>ϩⲟϥ</w:t>
+            </w:r>
+            <w:proofErr w:type="spellEnd"/>
+            <w:r>
+              <w:t>: Ⲡⲉⲛⲛⲟⲩϯ ⲡⲓⲇⲉⲥⲡⲟⲧⲏⲥ: Ⲓⲭ̄ⲥ̄ Ⲡⲭ̄ⲥ̄ ⲁϥⲧⲱⲛϥ.</w:t>
+            </w:r>
           </w:p>
         </w:tc>
         <w:tc>
           <w:tcPr>
             <w:tcW w:w="1242" w:type="pct"/>
           </w:tcPr>
-          <w:p/>
-        </w:tc>
-        <w:tc>
-          <w:tcPr>
-            <w:tcW w:w="1255" w:type="pct"/>
-          </w:tcPr>
-          <w:p>
-            <w:pPr>
-              <w:ind w:left="196" w:hanging="196"/>
-            </w:pPr>
+          <w:p>
+            <w:r>
+              <w:t>Rejoice O prophets, for the Incomprehensible One, our Lord the Master, Jesus Christ arose.</w:t>
+            </w:r>
+          </w:p>
+        </w:tc>
+        <w:tc>
+          <w:tcPr>
+            <w:tcW w:w="1255" w:type="pct"/>
+          </w:tcPr>
+          <w:p>
+            <w:pPr>
+              <w:ind w:left="196" w:hanging="196"/>
+            </w:pPr>
+            <w:r>
+              <w:t>Rejoice O prophets,</w:t>
+            </w:r>
+          </w:p>
+          <w:p>
+            <w:pPr>
+              <w:ind w:left="196" w:hanging="196"/>
+            </w:pPr>
+            <w:r>
+              <w:t>For the Incomprehensible One,</w:t>
+            </w:r>
+          </w:p>
+          <w:p>
+            <w:pPr>
+              <w:ind w:left="196" w:hanging="196"/>
+            </w:pPr>
+            <w:r>
+              <w:t>Our Lord, the Master,</w:t>
+            </w:r>
+          </w:p>
+          <w:p>
+            <w:pPr>
+              <w:ind w:left="196" w:hanging="196"/>
+            </w:pPr>
+            <w:r>
+              <w:t>Jesus Christ arose.</w:t>
+            </w:r>
           </w:p>
         </w:tc>
         <w:tc>
@@ -382,22 +695,57 @@
             <w:pPr>
               <w:pStyle w:val="Coptic"/>
             </w:pPr>
+            <w:r>
+              <w:lastRenderedPageBreak/>
+              <w:t>Ⲓⲥ ⲡⲓⲁ̀ⲡⲟⲥⲧⲟⲗⲟⲥ: ⲁⲩⲛⲁⲩ ⲟⲩⲟϩ ⲁⲩⲟⲩⲛⲟϥ: ⲁⲩϩⲓⲱⲓϣ ϧⲉⲛ ⲡⲓⲕⲟⲥⲙⲟⲥ: Ⲓⲭ̄ⲥ̄ Ⲡⲭ̄ⲥ̄ ⲁϥⲧⲱⲛϥ.</w:t>
+            </w:r>
           </w:p>
         </w:tc>
         <w:tc>
           <w:tcPr>
             <w:tcW w:w="1242" w:type="pct"/>
           </w:tcPr>
-          <w:p/>
-        </w:tc>
-        <w:tc>
-          <w:tcPr>
-            <w:tcW w:w="1255" w:type="pct"/>
-          </w:tcPr>
-          <w:p>
-            <w:pPr>
-              <w:ind w:left="196" w:hanging="196"/>
-            </w:pPr>
+          <w:p>
+            <w:r>
+              <w:t>Behold the Apostles, saw and rejoiced, they preached to the world, Jesus Christ arose.</w:t>
+            </w:r>
+          </w:p>
+        </w:tc>
+        <w:tc>
+          <w:tcPr>
+            <w:tcW w:w="1255" w:type="pct"/>
+          </w:tcPr>
+          <w:p>
+            <w:pPr>
+              <w:ind w:left="196" w:hanging="196"/>
+            </w:pPr>
+            <w:r>
+              <w:t>Behold the Apostles</w:t>
+            </w:r>
+          </w:p>
+          <w:p>
+            <w:pPr>
+              <w:ind w:left="196" w:hanging="196"/>
+            </w:pPr>
+            <w:r>
+              <w:t>Saw and rejoiced.</w:t>
+            </w:r>
+          </w:p>
+          <w:p>
+            <w:pPr>
+              <w:ind w:left="196" w:hanging="196"/>
+            </w:pPr>
+            <w:r>
+              <w:t>They preached to the world that</w:t>
+            </w:r>
+          </w:p>
+          <w:p>
+            <w:pPr>
+              <w:ind w:left="196" w:hanging="196"/>
+            </w:pPr>
+            <w:r>
+              <w:t>Jesus Christ arose.</w:t>
+            </w:r>
           </w:p>
         </w:tc>
         <w:tc>
@@ -420,22 +768,64 @@
             <w:pPr>
               <w:pStyle w:val="Coptic"/>
             </w:pPr>
+            <w:r>
+              <w:t>Ⲕⲉ ⲡⲁⲗⲓⲛ ⲛⲓϥⲁⲓⲥⲟϫⲉⲛ: ⲡⲓⲁⲅⲅⲉⲗⲟⲥ ⲛⲱⲟⲩ ⲁϥⲟⲩⲟⲩⲛ</w:t>
+            </w:r>
+            <w:proofErr w:type="spellStart"/>
+            <w:r>
+              <w:t>ϩϥ</w:t>
+            </w:r>
+            <w:proofErr w:type="spellEnd"/>
+            <w:r>
+              <w:t>: ϫⲉ ϥ̀ⲭⲏ ⲙ̀ⲡⲁⲓⲙⲁ ⲁⲛ: Ⲓⲭ̄ⲥ̄ Ⲡⲭ̄ⲥ̄ ⲁϥⲧⲱⲛϥ.</w:t>
+            </w:r>
           </w:p>
         </w:tc>
         <w:tc>
           <w:tcPr>
             <w:tcW w:w="1242" w:type="pct"/>
           </w:tcPr>
-          <w:p/>
-        </w:tc>
-        <w:tc>
-          <w:tcPr>
-            <w:tcW w:w="1255" w:type="pct"/>
-          </w:tcPr>
-          <w:p>
-            <w:pPr>
-              <w:ind w:left="196" w:hanging="196"/>
-            </w:pPr>
+          <w:p>
+            <w:r>
+              <w:t>Those who were carrying the spices, the angel appeared to them, saying “He is not here,” Jesus Christ arose.</w:t>
+            </w:r>
+          </w:p>
+        </w:tc>
+        <w:tc>
+          <w:tcPr>
+            <w:tcW w:w="1255" w:type="pct"/>
+          </w:tcPr>
+          <w:p>
+            <w:pPr>
+              <w:ind w:left="196" w:hanging="196"/>
+            </w:pPr>
+            <w:r>
+              <w:t>The angel appeared to those</w:t>
+            </w:r>
+          </w:p>
+          <w:p>
+            <w:pPr>
+              <w:ind w:left="196" w:hanging="196"/>
+            </w:pPr>
+            <w:r>
+              <w:t>Who were carrying the spices,</w:t>
+            </w:r>
+          </w:p>
+          <w:p>
+            <w:pPr>
+              <w:ind w:left="196" w:hanging="196"/>
+            </w:pPr>
+            <w:r>
+              <w:t>And said, “He is not here,”</w:t>
+            </w:r>
+          </w:p>
+          <w:p>
+            <w:pPr>
+              <w:ind w:left="196" w:hanging="196"/>
+            </w:pPr>
+            <w:r>
+              <w:t>Jesus Christ arose.</w:t>
+            </w:r>
           </w:p>
         </w:tc>
         <w:tc>
@@ -458,19 +848,45 @@
             <w:pPr>
               <w:pStyle w:val="Coptic"/>
             </w:pPr>
+            <w:r>
+              <w:t>Ⲗⲉⲗⲓ ⲱ̀ ϯⲡⲁⲣⲑⲉⲛⲟⲥ: Ⲙⲁⲣⲓⲁ ⲑ̀ⲙⲁⲩ ⲙ̀ⲡ̀ⲟⲩⲛⲟϥ: ϫⲉ ⲡⲉϣⲏⲣⲓ ⲁ̀ⲗⲏⲑⲱⲥ: Ⲓⲭ̄ⲥ̄ Ⲡⲭ̄ⲥ̄ ⲁϥⲧⲱⲛϥ.</w:t>
+            </w:r>
           </w:p>
         </w:tc>
         <w:tc>
           <w:tcPr>
             <w:tcW w:w="1242" w:type="pct"/>
           </w:tcPr>
-          <w:p/>
-        </w:tc>
-        <w:tc>
-          <w:tcPr>
-            <w:tcW w:w="1255" w:type="pct"/>
-          </w:tcPr>
-          <w:p/>
+          <w:p>
+            <w:r>
+              <w:t>Rejoice O Virgin, Mary the Mother of Joy, for truly your Son, Jesus Christ arose.</w:t>
+            </w:r>
+          </w:p>
+        </w:tc>
+        <w:tc>
+          <w:tcPr>
+            <w:tcW w:w="1255" w:type="pct"/>
+          </w:tcPr>
+          <w:p>
+            <w:r>
+              <w:t>Rejoice O Virgin,</w:t>
+            </w:r>
+          </w:p>
+          <w:p>
+            <w:r>
+              <w:t>Mary the Mother of joy,</w:t>
+            </w:r>
+          </w:p>
+          <w:p>
+            <w:r>
+              <w:t>For truly your Son</w:t>
+            </w:r>
+          </w:p>
+          <w:p>
+            <w:r>
+              <w:t>Jesus Christ arose.</w:t>
+            </w:r>
+          </w:p>
         </w:tc>
         <w:tc>
           <w:tcPr>
@@ -492,22 +908,56 @@
             <w:pPr>
               <w:pStyle w:val="Coptic"/>
             </w:pPr>
+            <w:r>
+              <w:t>Ⲙⲁⲣⲉⲛⲑⲉⲗⲏⲗ ⲙ̀ⲫⲟⲟⲩ: ⲟⲩⲟϩ ⲛ̀ⲧⲉⲛⲟⲩⲛⲟϥ: ϫⲉ ⲡ̀ⲟⲩⲣⲟ ⲛ̀ⲧⲉ ⲛⲓⲟⲩⲣⲱⲟⲩ: Ⲓⲭ̄ⲥ̄ Ⲡⲭ̄ⲥ̄ ⲁϥⲧⲱⲛϥ.</w:t>
+            </w:r>
           </w:p>
         </w:tc>
         <w:tc>
           <w:tcPr>
             <w:tcW w:w="1242" w:type="pct"/>
           </w:tcPr>
-          <w:p/>
-        </w:tc>
-        <w:tc>
-          <w:tcPr>
-            <w:tcW w:w="1255" w:type="pct"/>
-          </w:tcPr>
-          <w:p>
-            <w:pPr>
-              <w:ind w:left="196" w:hanging="196"/>
-            </w:pPr>
+          <w:p>
+            <w:r>
+              <w:t>Today let us rejoice, and be glad, because the King of kings, Jesus Christ arose.</w:t>
+            </w:r>
+          </w:p>
+        </w:tc>
+        <w:tc>
+          <w:tcPr>
+            <w:tcW w:w="1255" w:type="pct"/>
+          </w:tcPr>
+          <w:p>
+            <w:pPr>
+              <w:ind w:left="196" w:hanging="196"/>
+            </w:pPr>
+            <w:r>
+              <w:t>Let us rejoice today,</w:t>
+            </w:r>
+          </w:p>
+          <w:p>
+            <w:pPr>
+              <w:ind w:left="196" w:hanging="196"/>
+            </w:pPr>
+            <w:r>
+              <w:t>And be glad,</w:t>
+            </w:r>
+          </w:p>
+          <w:p>
+            <w:pPr>
+              <w:ind w:left="196" w:hanging="196"/>
+            </w:pPr>
+            <w:r>
+              <w:t>For the King of kings,</w:t>
+            </w:r>
+          </w:p>
+          <w:p>
+            <w:pPr>
+              <w:ind w:left="196" w:hanging="196"/>
+            </w:pPr>
+            <w:r>
+              <w:t>Jesus Christ arose.</w:t>
+            </w:r>
           </w:p>
         </w:tc>
         <w:tc>
@@ -530,22 +980,61 @@
             <w:pPr>
               <w:pStyle w:val="Coptic"/>
             </w:pPr>
+            <w:r>
+              <w:t>Ⲛⲉⲙ Ⲗⲟⲩⲕⲁⲥ ⲡⲓⲥⲟⲫⲟⲥ: ⲛⲉⲙ Ⲓⲱⲁⲛⲛⲏⲥ ⲡⲉϥⲙⲉⲛⲣⲓⲧ: ⲁⲩϩⲓⲱⲓϣ ⲛ̀ⲕⲁⲗⲱⲥ: Ⲓⲭ̄ⲥ̄ Ⲡⲭ̄ⲥ̄ ⲁϥⲧⲱⲛϥ.</w:t>
+            </w:r>
           </w:p>
         </w:tc>
         <w:tc>
           <w:tcPr>
             <w:tcW w:w="1242" w:type="pct"/>
           </w:tcPr>
-          <w:p/>
-        </w:tc>
-        <w:tc>
-          <w:tcPr>
-            <w:tcW w:w="1255" w:type="pct"/>
-          </w:tcPr>
-          <w:p>
-            <w:pPr>
-              <w:ind w:left="196" w:hanging="196"/>
-            </w:pPr>
+          <w:p>
+            <w:pPr>
+              <w:rPr>
+                <w:rFonts w:ascii="Arial Unicode MS" w:eastAsia="Arial Unicode MS" w:hAnsi="Arial Unicode MS" w:cs="Arial Unicode MS"/>
+              </w:rPr>
+            </w:pPr>
+            <w:r>
+              <w:t>Luke the wise, and John His beloved, truly have preached, Jesus Christ arose.</w:t>
+            </w:r>
+          </w:p>
+        </w:tc>
+        <w:tc>
+          <w:tcPr>
+            <w:tcW w:w="1255" w:type="pct"/>
+          </w:tcPr>
+          <w:p>
+            <w:pPr>
+              <w:ind w:left="196" w:hanging="196"/>
+            </w:pPr>
+            <w:r>
+              <w:t>The wise Luke,</w:t>
+            </w:r>
+          </w:p>
+          <w:p>
+            <w:pPr>
+              <w:ind w:left="196" w:hanging="196"/>
+            </w:pPr>
+            <w:r>
+              <w:t>With John the beloved,</w:t>
+            </w:r>
+          </w:p>
+          <w:p>
+            <w:pPr>
+              <w:ind w:left="196" w:hanging="196"/>
+            </w:pPr>
+            <w:r>
+              <w:t>Have truly preached that</w:t>
+            </w:r>
+          </w:p>
+          <w:p>
+            <w:pPr>
+              <w:ind w:left="196" w:hanging="196"/>
+            </w:pPr>
+            <w:r>
+              <w:t>Jesus Christ arose.</w:t>
+            </w:r>
           </w:p>
         </w:tc>
         <w:tc>
@@ -568,22 +1057,64 @@
             <w:pPr>
               <w:pStyle w:val="Coptic"/>
             </w:pPr>
+            <w:r>
+              <w:t>Ⲝⲙⲁⲣⲱⲟⲩⲧ ⲱ̀ Ⲡⲭ̄ⲥ̄: ⲡⲓⲟⲩⲱⲓⲛⲓ ⲛ̀ⲁⲧ</w:t>
+            </w:r>
+            <w:proofErr w:type="spellStart"/>
+            <w:r>
+              <w:t>ϣ̀ϭ</w:t>
+            </w:r>
+            <w:proofErr w:type="spellEnd"/>
+            <w:r>
+              <w:t>ⲉⲧϭⲱⲧϥ: ⲁ̀ⲙⲱⲓⲛⲓ ⲙⲁⲣⲉⲛϩⲱⲥ: Ⲓⲭ̄ⲥ̄ Ⲡⲭ̄ⲥ̄ ⲁϥⲧⲱⲛϥ.</w:t>
+            </w:r>
           </w:p>
         </w:tc>
         <w:tc>
           <w:tcPr>
             <w:tcW w:w="1242" w:type="pct"/>
           </w:tcPr>
-          <w:p/>
-        </w:tc>
-        <w:tc>
-          <w:tcPr>
-            <w:tcW w:w="1255" w:type="pct"/>
-          </w:tcPr>
-          <w:p>
-            <w:pPr>
-              <w:ind w:left="196" w:hanging="196"/>
-            </w:pPr>
+          <w:p>
+            <w:r>
+              <w:t>Blessed are You O Christ, the Unquenchable Light, come let us praise Him, Jesus Christ arose.</w:t>
+            </w:r>
+          </w:p>
+        </w:tc>
+        <w:tc>
+          <w:tcPr>
+            <w:tcW w:w="1255" w:type="pct"/>
+          </w:tcPr>
+          <w:p>
+            <w:pPr>
+              <w:ind w:left="196" w:hanging="196"/>
+            </w:pPr>
+            <w:r>
+              <w:t>Blessed are You, O Christ,</w:t>
+            </w:r>
+          </w:p>
+          <w:p>
+            <w:pPr>
+              <w:ind w:left="196" w:hanging="196"/>
+            </w:pPr>
+            <w:r>
+              <w:t>The unquenchable light.</w:t>
+            </w:r>
+          </w:p>
+          <w:p>
+            <w:pPr>
+              <w:ind w:left="196" w:hanging="196"/>
+            </w:pPr>
+            <w:r>
+              <w:t>Come let us praise Him, for,</w:t>
+            </w:r>
+          </w:p>
+          <w:p>
+            <w:pPr>
+              <w:ind w:left="196" w:hanging="196"/>
+            </w:pPr>
+            <w:r>
+              <w:t>Jesus Christ arose.</w:t>
+            </w:r>
           </w:p>
         </w:tc>
         <w:tc>
@@ -606,22 +1137,64 @@
             <w:pPr>
               <w:pStyle w:val="Coptic"/>
             </w:pPr>
+            <w:r>
+              <w:t>Ⲟⲩⲟϩ ⲁϥⲥⲱϯ ⲙ̀ⲡⲉϥⲗⲁⲟⲥ: ⲛ̀ϩ̀ⲣⲏⲓ ϧⲉⲛ ⲡⲉ</w:t>
+            </w:r>
+            <w:proofErr w:type="spellStart"/>
+            <w:r>
+              <w:t>ϥϣ</w:t>
+            </w:r>
+            <w:proofErr w:type="spellEnd"/>
+            <w:r>
+              <w:t>ⲱⲃϣ: ⲉ̀ⲃⲟⲗ ϧⲉⲛ ⲡⲓⲇⲓⲁ̀ⲃⲟⲗⲟⲥ: Ⲓⲭ̄ⲥ̄ Ⲡⲭ̄ⲥ̄ ⲁϥⲧⲱⲛϥ.</w:t>
+            </w:r>
           </w:p>
         </w:tc>
         <w:tc>
           <w:tcPr>
             <w:tcW w:w="1242" w:type="pct"/>
           </w:tcPr>
-          <w:p/>
-        </w:tc>
-        <w:tc>
-          <w:tcPr>
-            <w:tcW w:w="1255" w:type="pct"/>
-          </w:tcPr>
-          <w:p>
-            <w:pPr>
-              <w:ind w:left="196" w:hanging="196"/>
-            </w:pPr>
+          <w:p>
+            <w:r>
+              <w:t>He has saved His people, with His arm, from the devil, Jesus Christ arose.</w:t>
+            </w:r>
+          </w:p>
+        </w:tc>
+        <w:tc>
+          <w:tcPr>
+            <w:tcW w:w="1255" w:type="pct"/>
+          </w:tcPr>
+          <w:p>
+            <w:pPr>
+              <w:ind w:left="196" w:hanging="196"/>
+            </w:pPr>
+            <w:r>
+              <w:t>He saved His people</w:t>
+            </w:r>
+          </w:p>
+          <w:p>
+            <w:pPr>
+              <w:ind w:left="196" w:hanging="196"/>
+            </w:pPr>
+            <w:r>
+              <w:t>From the devil</w:t>
+            </w:r>
+          </w:p>
+          <w:p>
+            <w:pPr>
+              <w:ind w:left="196" w:hanging="196"/>
+            </w:pPr>
+            <w:r>
+              <w:t>By His arm.</w:t>
+            </w:r>
+          </w:p>
+          <w:p>
+            <w:pPr>
+              <w:ind w:left="196" w:hanging="196"/>
+            </w:pPr>
+            <w:r>
+              <w:t>Jesus Christ arose.</w:t>
+            </w:r>
           </w:p>
         </w:tc>
         <w:tc>
@@ -644,22 +1217,56 @@
             <w:pPr>
               <w:pStyle w:val="Coptic"/>
             </w:pPr>
+            <w:r>
+              <w:t>Ⲡⲓϩⲓⲏⲃ ⲙ̀ⲙⲏⲓ: ⲙⲁⲣⲉⲛϩⲱⲥ ⲉ̀ⲣⲟϥ: Ⲡⲉⲛⲛⲟⲩϯ ⲛ̀ⲧⲁⲫ̀ⲙⲏⲓ: Ⲓⲭ̄ⲥ̄ Ⲡⲭ̄ⲥ̄ ⲁϥⲧⲱⲛϥ.</w:t>
+            </w:r>
           </w:p>
         </w:tc>
         <w:tc>
           <w:tcPr>
             <w:tcW w:w="1242" w:type="pct"/>
           </w:tcPr>
-          <w:p/>
-        </w:tc>
-        <w:tc>
-          <w:tcPr>
-            <w:tcW w:w="1255" w:type="pct"/>
-          </w:tcPr>
-          <w:p>
-            <w:pPr>
-              <w:ind w:left="196" w:hanging="196"/>
-            </w:pPr>
+          <w:p>
+            <w:r>
+              <w:t>The True Lamb, let us praise Him, our True God, Jesus Christ arose.</w:t>
+            </w:r>
+          </w:p>
+        </w:tc>
+        <w:tc>
+          <w:tcPr>
+            <w:tcW w:w="1255" w:type="pct"/>
+          </w:tcPr>
+          <w:p>
+            <w:pPr>
+              <w:ind w:left="196" w:hanging="196"/>
+            </w:pPr>
+            <w:r>
+              <w:t>Let us praise</w:t>
+            </w:r>
+          </w:p>
+          <w:p>
+            <w:pPr>
+              <w:ind w:left="196" w:hanging="196"/>
+            </w:pPr>
+            <w:r>
+              <w:t>The true Lamb;</w:t>
+            </w:r>
+          </w:p>
+          <w:p>
+            <w:pPr>
+              <w:ind w:left="196" w:hanging="196"/>
+            </w:pPr>
+            <w:r>
+              <w:t>Our God in truth,</w:t>
+            </w:r>
+          </w:p>
+          <w:p>
+            <w:pPr>
+              <w:ind w:left="196" w:hanging="196"/>
+            </w:pPr>
+            <w:r>
+              <w:t>Jesus Christ arose.</w:t>
+            </w:r>
           </w:p>
         </w:tc>
         <w:tc>
@@ -682,22 +1289,75 @@
             <w:pPr>
               <w:pStyle w:val="Coptic"/>
             </w:pPr>
+            <w:r>
+              <w:t xml:space="preserve">Ⲣⲱⲓⲥ ⲉ̀ⲣⲟⲛ ⲱ̀ Ⲡⲉⲛⲛⲟⲩϯ: ⲉ̀ⲃⲟⲗ </w:t>
+            </w:r>
+            <w:r>
+              <w:lastRenderedPageBreak/>
+              <w:t>ϧⲉⲛ ⲡⲓⲭ̀ⲣⲟⲫ: ⲡⲉⲛⲛⲏⲃ Ⲡϣⲏⲣⲓ ⲙ̀Ⲫϯ: Ⲓⲭ̄ⲥ̄ Ⲡⲭ̄ⲥ̄ ⲁϥⲧⲱⲛϥ.</w:t>
+            </w:r>
           </w:p>
         </w:tc>
         <w:tc>
           <w:tcPr>
             <w:tcW w:w="1242" w:type="pct"/>
           </w:tcPr>
-          <w:p/>
-        </w:tc>
-        <w:tc>
-          <w:tcPr>
-            <w:tcW w:w="1255" w:type="pct"/>
-          </w:tcPr>
-          <w:p>
-            <w:pPr>
-              <w:ind w:left="196" w:hanging="196"/>
-            </w:pPr>
+          <w:p>
+            <w:r>
+              <w:lastRenderedPageBreak/>
+              <w:t xml:space="preserve">Guard us </w:t>
+            </w:r>
+            <w:proofErr w:type="spellStart"/>
+            <w:r>
+              <w:t>O</w:t>
+            </w:r>
+            <w:proofErr w:type="spellEnd"/>
+            <w:r>
+              <w:t xml:space="preserve"> our God, form </w:t>
+            </w:r>
+            <w:r>
+              <w:lastRenderedPageBreak/>
+              <w:t>malice, O our Master the Son of God, Jesus Christ arose.</w:t>
+            </w:r>
+          </w:p>
+        </w:tc>
+        <w:tc>
+          <w:tcPr>
+            <w:tcW w:w="1255" w:type="pct"/>
+          </w:tcPr>
+          <w:p>
+            <w:pPr>
+              <w:ind w:left="196" w:hanging="196"/>
+            </w:pPr>
+            <w:r>
+              <w:lastRenderedPageBreak/>
+              <w:t>Guard us, O our God,</w:t>
+            </w:r>
+          </w:p>
+          <w:p>
+            <w:pPr>
+              <w:ind w:left="196" w:hanging="196"/>
+            </w:pPr>
+            <w:r>
+              <w:lastRenderedPageBreak/>
+              <w:t>From all malice.</w:t>
+            </w:r>
+          </w:p>
+          <w:p>
+            <w:pPr>
+              <w:ind w:left="196" w:hanging="196"/>
+            </w:pPr>
+            <w:r>
+              <w:t>Our Master, the Son of God,</w:t>
+            </w:r>
+          </w:p>
+          <w:p>
+            <w:pPr>
+              <w:ind w:left="196" w:hanging="196"/>
+            </w:pPr>
+            <w:r>
+              <w:t>Jesus Christ arose.</w:t>
+            </w:r>
           </w:p>
         </w:tc>
         <w:tc>
@@ -720,22 +1380,73 @@
             <w:pPr>
               <w:pStyle w:val="Coptic"/>
             </w:pPr>
+            <w:r>
+              <w:lastRenderedPageBreak/>
+              <w:t>Ⲥⲓⲱⲛ ⲛⲉⲙ Ⲓⲉⲣⲟⲩⲥⲁⲗⲏⲙ: ⲙ̀ⲫⲟⲟⲩ ⲉⲩⲉ̀ⲟⲩⲛⲟϥ: ⲛⲉⲙ ⲡ̀ⲕⲁϩⲓ ⲛ̀Ⲉⲫⲑⲁⲗⲓⲙ: Ⲓⲭ̄ⲥ̄ Ⲡⲭ̄ⲥ̄ ⲁϥⲧⲱⲛϥ.</w:t>
+            </w:r>
           </w:p>
         </w:tc>
         <w:tc>
           <w:tcPr>
             <w:tcW w:w="1242" w:type="pct"/>
           </w:tcPr>
-          <w:p/>
-        </w:tc>
-        <w:tc>
-          <w:tcPr>
-            <w:tcW w:w="1255" w:type="pct"/>
-          </w:tcPr>
-          <w:p>
-            <w:pPr>
-              <w:ind w:left="196" w:hanging="196"/>
-            </w:pPr>
+          <w:p>
+            <w:r>
+              <w:t xml:space="preserve">Zion and Jerusalem, rejoice today, with the land of </w:t>
+            </w:r>
+            <w:proofErr w:type="spellStart"/>
+            <w:r>
+              <w:t>Ephtaliah</w:t>
+            </w:r>
+            <w:proofErr w:type="spellEnd"/>
+            <w:r>
+              <w:t>, Jesus Christ arose.</w:t>
+            </w:r>
+          </w:p>
+        </w:tc>
+        <w:tc>
+          <w:tcPr>
+            <w:tcW w:w="1255" w:type="pct"/>
+          </w:tcPr>
+          <w:p>
+            <w:pPr>
+              <w:ind w:left="196" w:hanging="196"/>
+            </w:pPr>
+            <w:r>
+              <w:t>Zion and Jerusalem</w:t>
+            </w:r>
+          </w:p>
+          <w:p>
+            <w:pPr>
+              <w:ind w:left="196" w:hanging="196"/>
+            </w:pPr>
+            <w:r>
+              <w:t>Rejoice today</w:t>
+            </w:r>
+          </w:p>
+          <w:p>
+            <w:pPr>
+              <w:ind w:left="196" w:hanging="196"/>
+            </w:pPr>
+            <w:r>
+              <w:t xml:space="preserve">With the land of </w:t>
+            </w:r>
+            <w:proofErr w:type="spellStart"/>
+            <w:r>
+              <w:t>Ephtaliah</w:t>
+            </w:r>
+            <w:proofErr w:type="spellEnd"/>
+            <w:r>
+              <w:t>, for,</w:t>
+            </w:r>
+          </w:p>
+          <w:p>
+            <w:pPr>
+              <w:ind w:left="196" w:hanging="196"/>
+            </w:pPr>
+            <w:r>
+              <w:t>Jesus Christ arose.</w:t>
+            </w:r>
           </w:p>
         </w:tc>
         <w:tc>
@@ -758,22 +1469,56 @@
             <w:pPr>
               <w:pStyle w:val="Coptic"/>
             </w:pPr>
+            <w:r>
+              <w:t>Ⲧⲉⲛϩⲱⲥ ⲧⲉⲛⲥ̀ⲙⲟⲩ ⲉ̀ⲣⲟϥ: ⲧⲉⲛϣⲉⲙϣⲓ ⲙ̀ⲙⲟϥ: ⲟⲩⲟϩ ⲧⲉⲛⲟⲩⲱϣⲧ ⲙ̀ⲙⲟϥ: Ⲓⲏ̄ⲥ̄ Ⲡⲭ̄ⲥ̄ ⲁϥⲧⲱⲛϥ.</w:t>
+            </w:r>
           </w:p>
         </w:tc>
         <w:tc>
           <w:tcPr>
             <w:tcW w:w="1242" w:type="pct"/>
           </w:tcPr>
-          <w:p/>
-        </w:tc>
-        <w:tc>
-          <w:tcPr>
-            <w:tcW w:w="1255" w:type="pct"/>
-          </w:tcPr>
-          <w:p>
-            <w:pPr>
-              <w:ind w:left="196" w:hanging="196"/>
-            </w:pPr>
+          <w:p>
+            <w:r>
+              <w:t>We praise and bless Him, and serve Him, and worship Him, Jesus Christ arose.</w:t>
+            </w:r>
+          </w:p>
+        </w:tc>
+        <w:tc>
+          <w:tcPr>
+            <w:tcW w:w="1255" w:type="pct"/>
+          </w:tcPr>
+          <w:p>
+            <w:pPr>
+              <w:ind w:left="196" w:hanging="196"/>
+            </w:pPr>
+            <w:r>
+              <w:t>We praise Him, bless Him,</w:t>
+            </w:r>
+          </w:p>
+          <w:p>
+            <w:pPr>
+              <w:ind w:left="196" w:hanging="196"/>
+            </w:pPr>
+            <w:r>
+              <w:t>Serve Him,</w:t>
+            </w:r>
+          </w:p>
+          <w:p>
+            <w:pPr>
+              <w:ind w:left="196" w:hanging="196"/>
+            </w:pPr>
+            <w:r>
+              <w:t>And worship Him, for,</w:t>
+            </w:r>
+          </w:p>
+          <w:p>
+            <w:pPr>
+              <w:ind w:left="196" w:hanging="196"/>
+            </w:pPr>
+            <w:r>
+              <w:t>Jesus Christ arose.</w:t>
+            </w:r>
           </w:p>
         </w:tc>
         <w:tc>
@@ -796,22 +1541,56 @@
             <w:pPr>
               <w:pStyle w:val="Coptic"/>
             </w:pPr>
+            <w:r>
+              <w:t>Ⲩⲓⲟⲥ Ⲑⲉⲟⲥ ⲡⲉⲛⲟⲩⲣⲟ: ⲁϥⲙⲟⲩ ⲟⲩⲟϩ ⲁⲩⲕⲟⲥϥ: ⲙⲉⲛⲉⲛⲥⲁ ϣⲟⲙⲧ ⲛ̀ⲉ̀ϩⲟⲟⲩ: Ⲓⲭ̄ⲥ̄ Ⲡⲭ̄ⲥ̄ ⲁϥⲧⲱⲛϥ.</w:t>
+            </w:r>
           </w:p>
         </w:tc>
         <w:tc>
           <w:tcPr>
             <w:tcW w:w="1242" w:type="pct"/>
           </w:tcPr>
-          <w:p/>
-        </w:tc>
-        <w:tc>
-          <w:tcPr>
-            <w:tcW w:w="1255" w:type="pct"/>
-          </w:tcPr>
-          <w:p>
-            <w:pPr>
-              <w:ind w:left="196" w:hanging="196"/>
-            </w:pPr>
+          <w:p>
+            <w:r>
+              <w:t>The Son of God our King, died and was buried, and after three days, Jesus Christ arose.</w:t>
+            </w:r>
+          </w:p>
+        </w:tc>
+        <w:tc>
+          <w:tcPr>
+            <w:tcW w:w="1255" w:type="pct"/>
+          </w:tcPr>
+          <w:p>
+            <w:pPr>
+              <w:ind w:left="196" w:hanging="196"/>
+            </w:pPr>
+            <w:r>
+              <w:t>The Son of God our King,</w:t>
+            </w:r>
+          </w:p>
+          <w:p>
+            <w:pPr>
+              <w:ind w:left="196" w:hanging="196"/>
+            </w:pPr>
+            <w:r>
+              <w:t>Died and was buried,</w:t>
+            </w:r>
+          </w:p>
+          <w:p>
+            <w:pPr>
+              <w:ind w:left="196" w:hanging="196"/>
+            </w:pPr>
+            <w:r>
+              <w:t>And after three days</w:t>
+            </w:r>
+          </w:p>
+          <w:p>
+            <w:pPr>
+              <w:ind w:left="196" w:hanging="196"/>
+            </w:pPr>
+            <w:r>
+              <w:t>Jesus Christ arose.</w:t>
+            </w:r>
           </w:p>
         </w:tc>
         <w:tc>
@@ -834,22 +1613,64 @@
             <w:pPr>
               <w:pStyle w:val="Coptic"/>
             </w:pPr>
+            <w:r>
+              <w:t>Ⲫⲁⲓ ⲡⲉ ⲡⲓⲉ̀ϩⲟⲟⲩ: ⲉⲧⲁ Ⲡⲟ̄ⲥ̄ ⲑⲁⲙⲓⲟϥ: ⲙⲁⲣⲉⲛⲑⲉⲗⲏⲗ ⲙ̀ⲫ̀ⲟⲟⲩ: Ⲓⲭ̄ⲥ̄ Ⲡⲭ̄ⲥ̄ ⲁϥⲧⲱⲛϥ.</w:t>
+            </w:r>
           </w:p>
         </w:tc>
         <w:tc>
           <w:tcPr>
             <w:tcW w:w="1242" w:type="pct"/>
           </w:tcPr>
-          <w:p/>
-        </w:tc>
-        <w:tc>
-          <w:tcPr>
-            <w:tcW w:w="1255" w:type="pct"/>
-          </w:tcPr>
-          <w:p>
-            <w:pPr>
-              <w:ind w:left="196" w:hanging="196"/>
-            </w:pPr>
+          <w:p>
+            <w:r>
+              <w:t xml:space="preserve">This is the day, which the Lord has </w:t>
+            </w:r>
+            <w:proofErr w:type="gramStart"/>
+            <w:r>
+              <w:t>made,</w:t>
+            </w:r>
+            <w:proofErr w:type="gramEnd"/>
+            <w:r>
+              <w:t xml:space="preserve"> let us rejoice today, Jesus Christ arose.</w:t>
+            </w:r>
+          </w:p>
+        </w:tc>
+        <w:tc>
+          <w:tcPr>
+            <w:tcW w:w="1255" w:type="pct"/>
+          </w:tcPr>
+          <w:p>
+            <w:pPr>
+              <w:ind w:left="196" w:hanging="196"/>
+            </w:pPr>
+            <w:r>
+              <w:t>This is the day,</w:t>
+            </w:r>
+          </w:p>
+          <w:p>
+            <w:pPr>
+              <w:ind w:left="196" w:hanging="196"/>
+            </w:pPr>
+            <w:r>
+              <w:t>Which the Lord has made.</w:t>
+            </w:r>
+          </w:p>
+          <w:p>
+            <w:pPr>
+              <w:ind w:left="196" w:hanging="196"/>
+            </w:pPr>
+            <w:r>
+              <w:t>Let us rejoice in it, for,</w:t>
+            </w:r>
+          </w:p>
+          <w:p>
+            <w:pPr>
+              <w:ind w:left="196" w:hanging="196"/>
+            </w:pPr>
+            <w:r>
+              <w:t>Jesus Christ arose.</w:t>
+            </w:r>
           </w:p>
         </w:tc>
         <w:tc>
@@ -872,13 +1693,20 @@
             <w:pPr>
               <w:pStyle w:val="Coptic"/>
             </w:pPr>
+            <w:r>
+              <w:t>Ⲭⲉⲣⲉ ϯⲁ̀ⲛⲁⲥⲧⲁⲥⲓⲥ: ⲛⲉⲙ ⲡⲓⲙ̀ϩⲁⲩ ⲛⲉⲙ ⲡⲓⲥ̀ⲛⲟϥ: ⲉ̀ⲧⲁϥⲫⲟⲛϥ ⲛ̀ϫⲉ ⲡⲓⲙⲟⲛⲟⲅⲉⲛⲏⲥ: Ⲓⲭ̄ⲥ̄ Ⲡⲭ̄ⲥ̄ ⲁϥⲧⲱⲛϥ.</w:t>
+            </w:r>
           </w:p>
         </w:tc>
         <w:tc>
           <w:tcPr>
             <w:tcW w:w="1242" w:type="pct"/>
           </w:tcPr>
-          <w:p/>
+          <w:p>
+            <w:r>
+              <w:t>Hail to the Resurrection, and the tomb and the blood, which the Only-Begotten shed, Jesus Christ arose.</w:t>
+            </w:r>
+          </w:p>
         </w:tc>
         <w:tc>
           <w:tcPr>
@@ -891,6 +1719,42 @@
               </w:tabs>
               <w:ind w:left="196" w:hanging="196"/>
             </w:pPr>
+            <w:r>
+              <w:t>Hail to the Resurrection,</w:t>
+            </w:r>
+          </w:p>
+          <w:p>
+            <w:pPr>
+              <w:tabs>
+                <w:tab w:val="left" w:pos="2040"/>
+              </w:tabs>
+              <w:ind w:left="196" w:hanging="196"/>
+            </w:pPr>
+            <w:r>
+              <w:t>The tomb, and the Blood,</w:t>
+            </w:r>
+          </w:p>
+          <w:p>
+            <w:pPr>
+              <w:tabs>
+                <w:tab w:val="left" w:pos="2040"/>
+              </w:tabs>
+              <w:ind w:left="196" w:hanging="196"/>
+            </w:pPr>
+            <w:r>
+              <w:t>Which the Only-Begotten shed.</w:t>
+            </w:r>
+          </w:p>
+          <w:p>
+            <w:pPr>
+              <w:tabs>
+                <w:tab w:val="left" w:pos="2040"/>
+              </w:tabs>
+              <w:ind w:left="196" w:hanging="196"/>
+            </w:pPr>
+            <w:r>
+              <w:t>Jesus Christ arose.</w:t>
+            </w:r>
           </w:p>
         </w:tc>
         <w:tc>
@@ -913,22 +1777,56 @@
             <w:pPr>
               <w:pStyle w:val="Coptic"/>
             </w:pPr>
+            <w:r>
+              <w:t>Ⲯⲩⲭⲏ ⲛⲓⲃⲉⲛ ⲙⲁⲙ̀ⲧⲟⲛ ⲛⲱⲟⲩ: ϧⲉⲛ ⲫ̀ⲙⲁⲛϣⲱⲡⲓ ⲛ̀ⲧⲉ ⲡ̀ⲟⲩⲛⲟϥ: ⲉⲑⲃⲉ ⲧⲉⲕⲙⲁⲩ ϯⲟⲩⲣⲱ: Ⲓⲭ̄ⲥ̄ Ⲡⲭ̄ⲥ̄ ⲁϥⲧⲱⲛϥ.</w:t>
+            </w:r>
           </w:p>
         </w:tc>
         <w:tc>
           <w:tcPr>
             <w:tcW w:w="1242" w:type="pct"/>
           </w:tcPr>
-          <w:p/>
-        </w:tc>
-        <w:tc>
-          <w:tcPr>
-            <w:tcW w:w="1255" w:type="pct"/>
-          </w:tcPr>
-          <w:p>
-            <w:pPr>
-              <w:ind w:left="196" w:hanging="196"/>
-            </w:pPr>
+          <w:p>
+            <w:r>
+              <w:t>Repose all the souls, in the dwelling of joy, for the sake of Your mother the Queen, Jesus Christ arose.</w:t>
+            </w:r>
+          </w:p>
+        </w:tc>
+        <w:tc>
+          <w:tcPr>
+            <w:tcW w:w="1255" w:type="pct"/>
+          </w:tcPr>
+          <w:p>
+            <w:pPr>
+              <w:ind w:left="196" w:hanging="196"/>
+            </w:pPr>
+            <w:r>
+              <w:t>Repose the souls</w:t>
+            </w:r>
+          </w:p>
+          <w:p>
+            <w:pPr>
+              <w:ind w:left="196" w:hanging="196"/>
+            </w:pPr>
+            <w:r>
+              <w:t>In the place of joy,</w:t>
+            </w:r>
+          </w:p>
+          <w:p>
+            <w:pPr>
+              <w:ind w:left="196" w:hanging="196"/>
+            </w:pPr>
+            <w:r>
+              <w:t>For the sake of Your mother the Queen.</w:t>
+            </w:r>
+          </w:p>
+          <w:p>
+            <w:pPr>
+              <w:ind w:left="196" w:hanging="196"/>
+            </w:pPr>
+            <w:r>
+              <w:t>Jesus Christ arose.</w:t>
+            </w:r>
           </w:p>
         </w:tc>
         <w:tc>
@@ -954,22 +1852,92 @@
                 <w:rFonts w:eastAsia="Arial Unicode MS" w:cs="FreeSerifAvvaShenouda"/>
               </w:rPr>
             </w:pPr>
+            <w:r>
+              <w:rPr>
+                <w:rFonts w:eastAsia="Arial Unicode MS" w:cs="FreeSerifAvvaShenouda"/>
+              </w:rPr>
+              <w:t>Ⲱ ⲫⲏⲉⲧⲁ</w:t>
+            </w:r>
+            <w:proofErr w:type="spellStart"/>
+            <w:r>
+              <w:rPr>
+                <w:rFonts w:eastAsia="Arial Unicode MS" w:cs="FreeSerifAvvaShenouda"/>
+              </w:rPr>
+              <w:t>ϥϭ</w:t>
+            </w:r>
+            <w:proofErr w:type="spellEnd"/>
+            <w:r>
+              <w:rPr>
+                <w:rFonts w:eastAsia="Arial Unicode MS" w:cs="FreeSerifAvvaShenouda"/>
+              </w:rPr>
+              <w:t>ⲓⲙ̀ⲕⲁϩ: ⲟⲩⲟϩ ⲡⲓⲙⲟⲩ ⲁϥⲕⲟⲣ</w:t>
+            </w:r>
+            <w:proofErr w:type="spellStart"/>
+            <w:r>
+              <w:rPr>
+                <w:rFonts w:eastAsia="Arial Unicode MS" w:cs="FreeSerifAvvaShenouda"/>
+              </w:rPr>
+              <w:t>ϥϥ</w:t>
+            </w:r>
+            <w:proofErr w:type="spellEnd"/>
+            <w:r>
+              <w:rPr>
+                <w:rFonts w:eastAsia="Arial Unicode MS" w:cs="FreeSerifAvvaShenouda"/>
+              </w:rPr>
+              <w:t xml:space="preserve">: ⲛⲁⲓ ⲛⲁⲛ ⲱ̀ ⲡⲓⲟⲩⲣⲟ ⲛ̀ⲉ̀ⲛⲉϩ: </w:t>
+            </w:r>
+            <w:r>
+              <w:t>Ⲓⲭ̄ⲥ̄ Ⲡⲭ̄ⲥ̄ ⲁϥⲧⲱⲛϥ.</w:t>
+            </w:r>
           </w:p>
         </w:tc>
         <w:tc>
           <w:tcPr>
             <w:tcW w:w="1242" w:type="pct"/>
           </w:tcPr>
-          <w:p/>
-        </w:tc>
-        <w:tc>
-          <w:tcPr>
-            <w:tcW w:w="1255" w:type="pct"/>
-          </w:tcPr>
-          <w:p>
-            <w:pPr>
-              <w:ind w:left="196" w:hanging="196"/>
-            </w:pPr>
+          <w:p>
+            <w:r>
+              <w:t>O who has suffered, and trampled death have mercy, upon us O King of the ages, Jesus Christ arose.</w:t>
+            </w:r>
+          </w:p>
+        </w:tc>
+        <w:tc>
+          <w:tcPr>
+            <w:tcW w:w="1255" w:type="pct"/>
+          </w:tcPr>
+          <w:p>
+            <w:pPr>
+              <w:ind w:left="196" w:hanging="196"/>
+            </w:pPr>
+            <w:r>
+              <w:t>O You Who has suffered,</w:t>
+            </w:r>
+          </w:p>
+          <w:p>
+            <w:pPr>
+              <w:ind w:left="196" w:hanging="196"/>
+            </w:pPr>
+            <w:r>
+              <w:t>And trampled death, have mercy</w:t>
+            </w:r>
+          </w:p>
+          <w:p>
+            <w:pPr>
+              <w:ind w:left="196" w:hanging="196"/>
+            </w:pPr>
+            <w:r>
+              <w:t>On us, O King of the Ages.</w:t>
+            </w:r>
+          </w:p>
+          <w:p>
+            <w:pPr>
+              <w:ind w:left="196" w:hanging="196"/>
+            </w:pPr>
+            <w:r>
+              <w:t>Jesus Christ arose.</w:t>
+            </w:r>
+            <w:bookmarkStart w:id="0" w:name="_GoBack"/>
+            <w:bookmarkEnd w:id="0"/>
           </w:p>
         </w:tc>
         <w:tc>
@@ -1937,7 +2905,7 @@
 </file>
 
 <file path=customXml/itemProps1.xml><?xml version="1.0" encoding="utf-8"?>
-<ds:datastoreItem xmlns:ds="http://schemas.openxmlformats.org/officeDocument/2006/customXml" ds:itemID="{98E82A5F-9820-4127-B471-296149F38321}">
+<ds:datastoreItem xmlns:ds="http://schemas.openxmlformats.org/officeDocument/2006/customXml" ds:itemID="{2F0A95F2-890E-4D48-B703-D639FBFACD80}">
   <ds:schemaRefs>
     <ds:schemaRef ds:uri="http://schemas.openxmlformats.org/officeDocument/2006/bibliography"/>
   </ds:schemaRefs>

</xml_diff>

<commit_message>
resurrection psali adam arose -> is risen
</commit_message>
<xml_diff>
--- a/Psalmody Source/68 Resurrection Psali Adam.docx
+++ b/Psalmody Source/68 Resurrection Psali Adam.docx
@@ -123,7 +123,18 @@
               <w:ind w:left="196" w:hanging="196"/>
             </w:pPr>
             <w:r>
-              <w:t>Jesus Christ arose.</w:t>
+              <w:t xml:space="preserve">Jesus Christ </w:t>
+            </w:r>
+            <w:r>
+              <w:t xml:space="preserve">is </w:t>
+            </w:r>
+            <w:proofErr w:type="gramStart"/>
+            <w:r>
+              <w:t>risen</w:t>
+            </w:r>
+            <w:proofErr w:type="gramEnd"/>
+            <w:r>
+              <w:t>.</w:t>
             </w:r>
           </w:p>
         </w:tc>
@@ -204,7 +215,15 @@
               <w:ind w:left="196" w:hanging="196"/>
             </w:pPr>
             <w:r>
-              <w:t>Jesus Christ arose.</w:t>
+              <w:t xml:space="preserve">Jesus Christ is </w:t>
+            </w:r>
+            <w:proofErr w:type="gramStart"/>
+            <w:r>
+              <w:t>risen</w:t>
+            </w:r>
+            <w:proofErr w:type="gramEnd"/>
+            <w:r>
+              <w:t>.</w:t>
             </w:r>
           </w:p>
         </w:tc>
@@ -276,7 +295,15 @@
               <w:ind w:left="196" w:hanging="196"/>
             </w:pPr>
             <w:r>
-              <w:t>Jesus Christ arose.</w:t>
+              <w:t xml:space="preserve">Jesus Christ is </w:t>
+            </w:r>
+            <w:proofErr w:type="gramStart"/>
+            <w:r>
+              <w:t>risen</w:t>
+            </w:r>
+            <w:proofErr w:type="gramEnd"/>
+            <w:r>
+              <w:t>.</w:t>
             </w:r>
           </w:p>
         </w:tc>
@@ -348,7 +375,15 @@
               <w:ind w:left="196" w:hanging="196"/>
             </w:pPr>
             <w:r>
-              <w:t>Jesus Christ arose.</w:t>
+              <w:t xml:space="preserve">Jesus Christ is </w:t>
+            </w:r>
+            <w:proofErr w:type="gramStart"/>
+            <w:r>
+              <w:t>risen</w:t>
+            </w:r>
+            <w:proofErr w:type="gramEnd"/>
+            <w:r>
+              <w:t>.</w:t>
             </w:r>
           </w:p>
         </w:tc>
@@ -420,7 +455,15 @@
               <w:ind w:left="196" w:hanging="196"/>
             </w:pPr>
             <w:r>
-              <w:t>Jesus Christ arose.</w:t>
+              <w:t xml:space="preserve">Jesus Christ is </w:t>
+            </w:r>
+            <w:proofErr w:type="gramStart"/>
+            <w:r>
+              <w:t>risen</w:t>
+            </w:r>
+            <w:proofErr w:type="gramEnd"/>
+            <w:r>
+              <w:t>.</w:t>
             </w:r>
           </w:p>
         </w:tc>
@@ -497,15 +540,21 @@
               <w:ind w:left="196" w:hanging="196"/>
             </w:pPr>
             <w:r>
-              <w:t xml:space="preserve">“Jesus Christ </w:t>
+              <w:t>“</w:t>
+            </w:r>
+            <w:r>
+              <w:t xml:space="preserve">Jesus Christ is </w:t>
             </w:r>
             <w:proofErr w:type="gramStart"/>
             <w:r>
-              <w:t>arise</w:t>
+              <w:t>risen</w:t>
             </w:r>
             <w:proofErr w:type="gramEnd"/>
             <w:r>
-              <w:t>.”</w:t>
+              <w:t>.</w:t>
+            </w:r>
+            <w:r>
+              <w:t>”</w:t>
             </w:r>
           </w:p>
         </w:tc>
@@ -591,7 +640,15 @@
               <w:ind w:left="196" w:hanging="196"/>
             </w:pPr>
             <w:r>
-              <w:t>Jesus Christ arose.</w:t>
+              <w:t xml:space="preserve">Jesus Christ is </w:t>
+            </w:r>
+            <w:proofErr w:type="gramStart"/>
+            <w:r>
+              <w:t>risen</w:t>
+            </w:r>
+            <w:proofErr w:type="gramEnd"/>
+            <w:r>
+              <w:t>.</w:t>
             </w:r>
           </w:p>
         </w:tc>
@@ -671,7 +728,15 @@
               <w:ind w:left="196" w:hanging="196"/>
             </w:pPr>
             <w:r>
-              <w:t>Jesus Christ arose.</w:t>
+              <w:t xml:space="preserve">Jesus Christ is </w:t>
+            </w:r>
+            <w:proofErr w:type="gramStart"/>
+            <w:r>
+              <w:t>risen</w:t>
+            </w:r>
+            <w:proofErr w:type="gramEnd"/>
+            <w:r>
+              <w:t>.</w:t>
             </w:r>
           </w:p>
         </w:tc>
@@ -744,7 +809,15 @@
               <w:ind w:left="196" w:hanging="196"/>
             </w:pPr>
             <w:r>
-              <w:t>Jesus Christ arose.</w:t>
+              <w:t xml:space="preserve">Jesus Christ is </w:t>
+            </w:r>
+            <w:proofErr w:type="gramStart"/>
+            <w:r>
+              <w:t>risen</w:t>
+            </w:r>
+            <w:proofErr w:type="gramEnd"/>
+            <w:r>
+              <w:t>.</w:t>
             </w:r>
           </w:p>
         </w:tc>
@@ -824,7 +897,15 @@
               <w:ind w:left="196" w:hanging="196"/>
             </w:pPr>
             <w:r>
-              <w:t>Jesus Christ arose.</w:t>
+              <w:t xml:space="preserve">Jesus Christ is </w:t>
+            </w:r>
+            <w:proofErr w:type="gramStart"/>
+            <w:r>
+              <w:t>risen</w:t>
+            </w:r>
+            <w:proofErr w:type="gramEnd"/>
+            <w:r>
+              <w:t>.</w:t>
             </w:r>
           </w:p>
         </w:tc>
@@ -884,7 +965,15 @@
           </w:p>
           <w:p>
             <w:r>
-              <w:t>Jesus Christ arose.</w:t>
+              <w:t xml:space="preserve">Jesus Christ is </w:t>
+            </w:r>
+            <w:proofErr w:type="gramStart"/>
+            <w:r>
+              <w:t>risen</w:t>
+            </w:r>
+            <w:proofErr w:type="gramEnd"/>
+            <w:r>
+              <w:t>.</w:t>
             </w:r>
           </w:p>
         </w:tc>
@@ -956,7 +1045,15 @@
               <w:ind w:left="196" w:hanging="196"/>
             </w:pPr>
             <w:r>
-              <w:t>Jesus Christ arose.</w:t>
+              <w:t xml:space="preserve">Jesus Christ is </w:t>
+            </w:r>
+            <w:proofErr w:type="gramStart"/>
+            <w:r>
+              <w:t>risen</w:t>
+            </w:r>
+            <w:proofErr w:type="gramEnd"/>
+            <w:r>
+              <w:t>.</w:t>
             </w:r>
           </w:p>
         </w:tc>
@@ -1033,7 +1130,15 @@
               <w:ind w:left="196" w:hanging="196"/>
             </w:pPr>
             <w:r>
-              <w:t>Jesus Christ arose.</w:t>
+              <w:t xml:space="preserve">Jesus Christ is </w:t>
+            </w:r>
+            <w:proofErr w:type="gramStart"/>
+            <w:r>
+              <w:t>risen</w:t>
+            </w:r>
+            <w:proofErr w:type="gramEnd"/>
+            <w:r>
+              <w:t>.</w:t>
             </w:r>
           </w:p>
         </w:tc>
@@ -1113,7 +1218,15 @@
               <w:ind w:left="196" w:hanging="196"/>
             </w:pPr>
             <w:r>
-              <w:t>Jesus Christ arose.</w:t>
+              <w:t xml:space="preserve">Jesus Christ is </w:t>
+            </w:r>
+            <w:proofErr w:type="gramStart"/>
+            <w:r>
+              <w:t>risen</w:t>
+            </w:r>
+            <w:proofErr w:type="gramEnd"/>
+            <w:r>
+              <w:t>.</w:t>
             </w:r>
           </w:p>
         </w:tc>
@@ -1193,7 +1306,15 @@
               <w:ind w:left="196" w:hanging="196"/>
             </w:pPr>
             <w:r>
-              <w:t>Jesus Christ arose.</w:t>
+              <w:t xml:space="preserve">Jesus Christ is </w:t>
+            </w:r>
+            <w:proofErr w:type="gramStart"/>
+            <w:r>
+              <w:t>risen</w:t>
+            </w:r>
+            <w:proofErr w:type="gramEnd"/>
+            <w:r>
+              <w:t>.</w:t>
             </w:r>
           </w:p>
         </w:tc>
@@ -1265,7 +1386,15 @@
               <w:ind w:left="196" w:hanging="196"/>
             </w:pPr>
             <w:r>
-              <w:t>Jesus Christ arose.</w:t>
+              <w:t xml:space="preserve">Jesus Christ is </w:t>
+            </w:r>
+            <w:proofErr w:type="gramStart"/>
+            <w:r>
+              <w:t>risen</w:t>
+            </w:r>
+            <w:proofErr w:type="gramEnd"/>
+            <w:r>
+              <w:t>.</w:t>
             </w:r>
           </w:p>
         </w:tc>
@@ -1356,7 +1485,15 @@
               <w:ind w:left="196" w:hanging="196"/>
             </w:pPr>
             <w:r>
-              <w:t>Jesus Christ arose.</w:t>
+              <w:t xml:space="preserve">Jesus Christ is </w:t>
+            </w:r>
+            <w:proofErr w:type="gramStart"/>
+            <w:r>
+              <w:t>risen</w:t>
+            </w:r>
+            <w:proofErr w:type="gramEnd"/>
+            <w:r>
+              <w:t>.</w:t>
             </w:r>
           </w:p>
         </w:tc>
@@ -1445,7 +1582,15 @@
               <w:ind w:left="196" w:hanging="196"/>
             </w:pPr>
             <w:r>
-              <w:t>Jesus Christ arose.</w:t>
+              <w:t xml:space="preserve">Jesus Christ is </w:t>
+            </w:r>
+            <w:proofErr w:type="gramStart"/>
+            <w:r>
+              <w:t>risen</w:t>
+            </w:r>
+            <w:proofErr w:type="gramEnd"/>
+            <w:r>
+              <w:t>.</w:t>
             </w:r>
           </w:p>
         </w:tc>
@@ -1517,7 +1662,15 @@
               <w:ind w:left="196" w:hanging="196"/>
             </w:pPr>
             <w:r>
-              <w:t>Jesus Christ arose.</w:t>
+              <w:t xml:space="preserve">Jesus Christ is </w:t>
+            </w:r>
+            <w:proofErr w:type="gramStart"/>
+            <w:r>
+              <w:t>risen</w:t>
+            </w:r>
+            <w:proofErr w:type="gramEnd"/>
+            <w:r>
+              <w:t>.</w:t>
             </w:r>
           </w:p>
         </w:tc>
@@ -1589,7 +1742,15 @@
               <w:ind w:left="196" w:hanging="196"/>
             </w:pPr>
             <w:r>
-              <w:t>Jesus Christ arose.</w:t>
+              <w:t xml:space="preserve">Jesus Christ is </w:t>
+            </w:r>
+            <w:proofErr w:type="gramStart"/>
+            <w:r>
+              <w:t>risen</w:t>
+            </w:r>
+            <w:proofErr w:type="gramEnd"/>
+            <w:r>
+              <w:t>.</w:t>
             </w:r>
           </w:p>
         </w:tc>
@@ -1669,7 +1830,15 @@
               <w:ind w:left="196" w:hanging="196"/>
             </w:pPr>
             <w:r>
-              <w:t>Jesus Christ arose.</w:t>
+              <w:t xml:space="preserve">Jesus Christ is </w:t>
+            </w:r>
+            <w:proofErr w:type="gramStart"/>
+            <w:r>
+              <w:t>risen</w:t>
+            </w:r>
+            <w:proofErr w:type="gramEnd"/>
+            <w:r>
+              <w:t>.</w:t>
             </w:r>
           </w:p>
         </w:tc>
@@ -1753,7 +1922,15 @@
               <w:ind w:left="196" w:hanging="196"/>
             </w:pPr>
             <w:r>
-              <w:t>Jesus Christ arose.</w:t>
+              <w:t xml:space="preserve">Jesus Christ is </w:t>
+            </w:r>
+            <w:proofErr w:type="gramStart"/>
+            <w:r>
+              <w:t>risen</w:t>
+            </w:r>
+            <w:proofErr w:type="gramEnd"/>
+            <w:r>
+              <w:t>.</w:t>
             </w:r>
           </w:p>
         </w:tc>
@@ -1825,7 +2002,15 @@
               <w:ind w:left="196" w:hanging="196"/>
             </w:pPr>
             <w:r>
-              <w:t>Jesus Christ arose.</w:t>
+              <w:t xml:space="preserve">Jesus Christ is </w:t>
+            </w:r>
+            <w:proofErr w:type="gramStart"/>
+            <w:r>
+              <w:t>risen</w:t>
+            </w:r>
+            <w:proofErr w:type="gramEnd"/>
+            <w:r>
+              <w:t>.</w:t>
             </w:r>
           </w:p>
         </w:tc>
@@ -1934,7 +2119,7 @@
               <w:ind w:left="196" w:hanging="196"/>
             </w:pPr>
             <w:r>
-              <w:t>Jesus Christ arose.</w:t>
+              <w:t>Jesus Christ is risen.</w:t>
             </w:r>
             <w:bookmarkStart w:id="0" w:name="_GoBack"/>
             <w:bookmarkEnd w:id="0"/>
@@ -2905,7 +3090,7 @@
 </file>
 
 <file path=customXml/itemProps1.xml><?xml version="1.0" encoding="utf-8"?>
-<ds:datastoreItem xmlns:ds="http://schemas.openxmlformats.org/officeDocument/2006/customXml" ds:itemID="{2F0A95F2-890E-4D48-B703-D639FBFACD80}">
+<ds:datastoreItem xmlns:ds="http://schemas.openxmlformats.org/officeDocument/2006/customXml" ds:itemID="{1773709D-45F0-47D8-9EED-1678177EE116}">
   <ds:schemaRefs>
     <ds:schemaRef ds:uri="http://schemas.openxmlformats.org/officeDocument/2006/bibliography"/>
   </ds:schemaRefs>

</xml_diff>